<commit_message>
Add static website outline
</commit_message>
<xml_diff>
--- a/documents/questions_for_stakeholders.docx
+++ b/documents/questions_for_stakeholders.docx
@@ -10,36 +10,42 @@
       </w:pPr>
       <w:r>
         <w:rPr>
+          <w:highlight w:val="green"/>
           <w:lang w:val="hu-HU"/>
         </w:rPr>
         <w:t>Jó-</w:t>
       </w:r>
       <w:r>
         <w:rPr>
+          <w:highlight w:val="green"/>
           <w:lang w:val="hu-HU"/>
         </w:rPr>
         <w:t>e</w:t>
       </w:r>
       <w:r>
         <w:rPr>
+          <w:highlight w:val="green"/>
           <w:lang w:val="hu-HU"/>
         </w:rPr>
         <w:t>, ha a</w:t>
       </w:r>
       <w:r>
         <w:rPr>
+          <w:highlight w:val="green"/>
           <w:lang w:val="hu-HU"/>
         </w:rPr>
         <w:t xml:space="preserve"> logó</w:t>
       </w:r>
       <w:r>
         <w:rPr>
+          <w:highlight w:val="green"/>
           <w:lang w:val="hu-HU"/>
         </w:rPr>
         <w:t xml:space="preserve"> helyén a cég neve van</w:t>
       </w:r>
       <w:r>
         <w:rPr>
+          <w:highlight w:val="green"/>
           <w:lang w:val="hu-HU"/>
         </w:rPr>
         <w:t>?</w:t>
@@ -69,39 +75,72 @@
           <w:ilvl w:val="0"/>
           <w:numId w:val="2"/>
         </w:numPr>
-      </w:pPr>
-      <w:r>
+        <w:rPr>
+          <w:highlight w:val="green"/>
+        </w:rPr>
+      </w:pPr>
+      <w:r>
+        <w:rPr>
+          <w:highlight w:val="green"/>
+        </w:rPr>
         <w:t>Home Page</w:t>
       </w:r>
       <w:r>
+        <w:rPr>
+          <w:highlight w:val="green"/>
+        </w:rPr>
         <w:t xml:space="preserve"> = About us</w:t>
       </w:r>
       <w:r>
+        <w:rPr>
+          <w:highlight w:val="green"/>
+        </w:rPr>
         <w:t xml:space="preserve"> </w:t>
       </w:r>
       <w:r>
+        <w:rPr>
+          <w:highlight w:val="green"/>
+        </w:rPr>
         <w:t>(</w:t>
       </w:r>
       <w:proofErr w:type="spellStart"/>
       <w:r>
+        <w:rPr>
+          <w:highlight w:val="green"/>
+        </w:rPr>
         <w:t>c</w:t>
       </w:r>
       <w:r>
+        <w:rPr>
+          <w:highlight w:val="green"/>
+        </w:rPr>
         <w:t>s</w:t>
       </w:r>
       <w:r>
+        <w:rPr>
+          <w:highlight w:val="green"/>
+        </w:rPr>
         <w:t>ak</w:t>
       </w:r>
       <w:proofErr w:type="spellEnd"/>
       <w:r>
+        <w:rPr>
+          <w:highlight w:val="green"/>
+        </w:rPr>
         <w:t xml:space="preserve"> </w:t>
       </w:r>
       <w:proofErr w:type="spellStart"/>
       <w:r>
+        <w:rPr>
+          <w:highlight w:val="green"/>
+        </w:rPr>
         <w:t>általánosságban</w:t>
       </w:r>
       <w:proofErr w:type="spellEnd"/>
       <w:r>
+        <w:rPr>
+          <w:highlight w:val="green"/>
+        </w:rPr>
         <w:t>)</w:t>
       </w:r>
     </w:p>
@@ -112,8 +151,14 @@
           <w:ilvl w:val="0"/>
           <w:numId w:val="2"/>
         </w:numPr>
-      </w:pPr>
-      <w:r>
+        <w:rPr>
+          <w:highlight w:val="green"/>
+        </w:rPr>
+      </w:pPr>
+      <w:r>
+        <w:rPr>
+          <w:highlight w:val="green"/>
+        </w:rPr>
         <w:t>Service</w:t>
       </w:r>
     </w:p>
@@ -125,18 +170,21 @@
           <w:numId w:val="2"/>
         </w:numPr>
         <w:rPr>
+          <w:highlight w:val="green"/>
           <w:lang w:val="hu-HU"/>
         </w:rPr>
       </w:pPr>
       <w:proofErr w:type="spellStart"/>
       <w:r>
         <w:rPr>
+          <w:highlight w:val="green"/>
           <w:lang w:val="hu-HU"/>
         </w:rPr>
         <w:t>Con</w:t>
       </w:r>
       <w:r>
         <w:rPr>
+          <w:highlight w:val="green"/>
           <w:lang w:val="hu-HU"/>
         </w:rPr>
         <w:t>tact</w:t>
@@ -144,6 +192,7 @@
       <w:proofErr w:type="spellEnd"/>
       <w:r>
         <w:rPr>
+          <w:highlight w:val="green"/>
           <w:lang w:val="hu-HU"/>
         </w:rPr>
         <w:t xml:space="preserve"> </w:t>
@@ -151,6 +200,7 @@
       <w:proofErr w:type="spellStart"/>
       <w:r>
         <w:rPr>
+          <w:highlight w:val="green"/>
           <w:lang w:val="hu-HU"/>
         </w:rPr>
         <w:t>us</w:t>
@@ -357,6 +407,7 @@
     <w:p>
       <w:pPr>
         <w:rPr>
+          <w:highlight w:val="green"/>
           <w:lang w:val="hu-HU"/>
         </w:rPr>
       </w:pPr>
@@ -365,6 +416,7 @@
         <w:r>
           <w:rPr>
             <w:rStyle w:val="Hyperlink"/>
+            <w:highlight w:val="green"/>
           </w:rPr>
           <w:t>Szolgáltatásaink</w:t>
         </w:r>
@@ -372,24 +424,28 @@
       </w:hyperlink>
       <w:r>
         <w:rPr>
+          <w:highlight w:val="green"/>
           <w:lang w:val="hu-HU"/>
         </w:rPr>
         <w:t xml:space="preserve"> </w:t>
       </w:r>
       <w:r>
         <w:rPr>
+          <w:highlight w:val="green"/>
           <w:lang w:val="hu-HU"/>
         </w:rPr>
         <w:t xml:space="preserve">- </w:t>
       </w:r>
       <w:r>
         <w:rPr>
+          <w:highlight w:val="green"/>
           <w:lang w:val="hu-HU"/>
         </w:rPr>
         <w:t xml:space="preserve">Ennek a példájára minden szolgáltatásnak legyen </w:t>
       </w:r>
       <w:r>
         <w:rPr>
+          <w:highlight w:val="green"/>
           <w:lang w:val="hu-HU"/>
         </w:rPr>
         <w:t>részletes leírása?</w:t>
@@ -398,11 +454,13 @@
     <w:p>
       <w:pPr>
         <w:rPr>
-          <w:lang w:val="hu-HU"/>
-        </w:rPr>
-      </w:pPr>
-      <w:r>
-        <w:rPr>
+          <w:highlight w:val="green"/>
+          <w:lang w:val="hu-HU"/>
+        </w:rPr>
+      </w:pPr>
+      <w:r>
+        <w:rPr>
+          <w:highlight w:val="green"/>
           <w:lang w:val="hu-HU"/>
         </w:rPr>
         <w:t xml:space="preserve">Milyen szolgáltatások legyenek? </w:t>
@@ -411,23 +469,27 @@
     <w:p>
       <w:pPr>
         <w:rPr>
-          <w:lang w:val="hu-HU"/>
-        </w:rPr>
-      </w:pPr>
-      <w:r>
-        <w:rPr>
+          <w:highlight w:val="green"/>
+          <w:lang w:val="hu-HU"/>
+        </w:rPr>
+      </w:pPr>
+      <w:r>
+        <w:rPr>
+          <w:highlight w:val="green"/>
           <w:lang w:val="hu-HU"/>
         </w:rPr>
         <w:t xml:space="preserve">Van amelyik több kategóriára </w:t>
       </w:r>
       <w:r>
         <w:rPr>
+          <w:highlight w:val="green"/>
           <w:lang w:val="hu-HU"/>
         </w:rPr>
         <w:t>o</w:t>
       </w:r>
       <w:r>
         <w:rPr>
+          <w:highlight w:val="green"/>
           <w:lang w:val="hu-HU"/>
         </w:rPr>
         <w:t>sztható?</w:t>
@@ -441,24 +503,28 @@
       </w:pPr>
       <w:r>
         <w:rPr>
+          <w:highlight w:val="green"/>
           <w:lang w:val="hu-HU"/>
         </w:rPr>
         <w:t>Egy szolgáltatás</w:t>
       </w:r>
       <w:r>
         <w:rPr>
+          <w:highlight w:val="green"/>
           <w:lang w:val="hu-HU"/>
         </w:rPr>
         <w:t xml:space="preserve">sal </w:t>
       </w:r>
       <w:r>
         <w:rPr>
+          <w:highlight w:val="green"/>
           <w:lang w:val="hu-HU"/>
         </w:rPr>
         <w:t xml:space="preserve">kapcsolatban milyen információkat </w:t>
       </w:r>
       <w:r>
         <w:rPr>
+          <w:highlight w:val="green"/>
           <w:lang w:val="hu-HU"/>
         </w:rPr>
         <w:t>lenne jó közölni?</w:t>
@@ -467,9 +533,32 @@
     <w:p>
       <w:pPr>
         <w:rPr>
-          <w:lang w:val="hu-HU"/>
-        </w:rPr>
-      </w:pPr>
+          <w:i/>
+          <w:iCs/>
+          <w:color w:val="00B0F0"/>
+          <w:lang w:val="hu-HU"/>
+        </w:rPr>
+      </w:pPr>
+      <w:r>
+        <w:rPr>
+          <w:i/>
+          <w:iCs/>
+          <w:color w:val="00B0F0"/>
+          <w:lang w:val="hu-HU"/>
+        </w:rPr>
+        <w:t xml:space="preserve">Word </w:t>
+      </w:r>
+      <w:proofErr w:type="spellStart"/>
+      <w:r>
+        <w:rPr>
+          <w:i/>
+          <w:iCs/>
+          <w:color w:val="00B0F0"/>
+          <w:lang w:val="hu-HU"/>
+        </w:rPr>
+        <w:t>draft</w:t>
+      </w:r>
+      <w:proofErr w:type="spellEnd"/>
     </w:p>
     <w:p>
       <w:pPr>
@@ -545,7 +634,90 @@
         <w:rPr>
           <w:lang w:val="hu-HU"/>
         </w:rPr>
-        <w:t>Telefon? E-mail? Hely? Más?</w:t>
+        <w:t>Telefon?</w:t>
+      </w:r>
+      <w:r>
+        <w:rPr>
+          <w:lang w:val="hu-HU"/>
+        </w:rPr>
+        <w:t xml:space="preserve"> – </w:t>
+      </w:r>
+      <w:r>
+        <w:rPr>
+          <w:i/>
+          <w:iCs/>
+          <w:color w:val="00B0F0"/>
+          <w:lang w:val="hu-HU"/>
+        </w:rPr>
+        <w:t xml:space="preserve">nemet telefon </w:t>
+      </w:r>
+      <w:proofErr w:type="spellStart"/>
+      <w:r>
+        <w:rPr>
+          <w:i/>
+          <w:iCs/>
+          <w:color w:val="00B0F0"/>
+          <w:lang w:val="hu-HU"/>
+        </w:rPr>
+        <w:t>intezzuk</w:t>
+      </w:r>
+      <w:proofErr w:type="spellEnd"/>
+      <w:r>
+        <w:rPr>
+          <w:i/>
+          <w:iCs/>
+          <w:color w:val="00B0F0"/>
+          <w:lang w:val="hu-HU"/>
+        </w:rPr>
+        <w:br/>
+      </w:r>
+      <w:r>
+        <w:rPr>
+          <w:lang w:val="hu-HU"/>
+        </w:rPr>
+        <w:t xml:space="preserve"> E-mail? </w:t>
+      </w:r>
+      <w:r>
+        <w:rPr>
+          <w:lang w:val="hu-HU"/>
+        </w:rPr>
+        <w:t>–</w:t>
+      </w:r>
+      <w:r>
+        <w:rPr>
+          <w:lang w:val="hu-HU"/>
+        </w:rPr>
+        <w:t xml:space="preserve"> </w:t>
+      </w:r>
+      <w:r>
+        <w:rPr>
+          <w:i/>
+          <w:iCs/>
+          <w:color w:val="00B0F0"/>
+          <w:lang w:val="hu-HU"/>
+        </w:rPr>
+        <w:t>fabobudapest</w:t>
+      </w:r>
+      <w:r>
+        <w:rPr>
+          <w:i/>
+          <w:iCs/>
+          <w:color w:val="00B0F0"/>
+          <w:lang w:val="hu-HU"/>
+        </w:rPr>
+        <w:t>@gmail.com</w:t>
+      </w:r>
+      <w:r>
+        <w:rPr>
+          <w:lang w:val="hu-HU"/>
+        </w:rPr>
+        <w:br/>
+      </w:r>
+      <w:r>
+        <w:rPr>
+          <w:lang w:val="hu-HU"/>
+        </w:rPr>
+        <w:t>Hely? Más?</w:t>
       </w:r>
     </w:p>
     <w:p>
@@ -597,6 +769,9 @@
     <w:p>
       <w:pPr>
         <w:rPr>
+          <w:i/>
+          <w:iCs/>
+          <w:color w:val="00B0F0"/>
           <w:lang w:val="hu-HU"/>
         </w:rPr>
       </w:pPr>
@@ -605,6 +780,196 @@
           <w:lang w:val="hu-HU"/>
         </w:rPr>
         <w:t>Ha igen milyen adatokat kérjen be?</w:t>
+      </w:r>
+      <w:r>
+        <w:rPr>
+          <w:lang w:val="hu-HU"/>
+        </w:rPr>
+        <w:br/>
+      </w:r>
+      <w:r>
+        <w:rPr>
+          <w:lang w:val="hu-HU"/>
+        </w:rPr>
+        <w:br/>
+      </w:r>
+      <w:proofErr w:type="spellStart"/>
+      <w:r>
+        <w:rPr>
+          <w:i/>
+          <w:iCs/>
+          <w:color w:val="00B0F0"/>
+          <w:lang w:val="hu-HU"/>
+        </w:rPr>
+        <w:t>nev</w:t>
+      </w:r>
+      <w:proofErr w:type="spellEnd"/>
+      <w:r>
+        <w:rPr>
+          <w:i/>
+          <w:iCs/>
+          <w:color w:val="00B0F0"/>
+          <w:lang w:val="hu-HU"/>
+        </w:rPr>
+        <w:t xml:space="preserve">, </w:t>
+      </w:r>
+      <w:proofErr w:type="spellStart"/>
+      <w:r>
+        <w:rPr>
+          <w:i/>
+          <w:iCs/>
+          <w:color w:val="00B0F0"/>
+          <w:lang w:val="hu-HU"/>
+        </w:rPr>
+        <w:t>cegnev</w:t>
+      </w:r>
+      <w:proofErr w:type="spellEnd"/>
+      <w:r>
+        <w:rPr>
+          <w:i/>
+          <w:iCs/>
+          <w:color w:val="00B0F0"/>
+          <w:lang w:val="hu-HU"/>
+        </w:rPr>
+        <w:t xml:space="preserve"> (</w:t>
+      </w:r>
+      <w:proofErr w:type="spellStart"/>
+      <w:r>
+        <w:rPr>
+          <w:i/>
+          <w:iCs/>
+          <w:color w:val="00B0F0"/>
+          <w:lang w:val="hu-HU"/>
+        </w:rPr>
+        <w:t>deine</w:t>
+      </w:r>
+      <w:proofErr w:type="spellEnd"/>
+      <w:r>
+        <w:rPr>
+          <w:i/>
+          <w:iCs/>
+          <w:color w:val="00B0F0"/>
+          <w:lang w:val="hu-HU"/>
+        </w:rPr>
+        <w:t xml:space="preserve"> firma)</w:t>
+      </w:r>
+      <w:r>
+        <w:rPr>
+          <w:i/>
+          <w:iCs/>
+          <w:color w:val="00B0F0"/>
+          <w:lang w:val="hu-HU"/>
+        </w:rPr>
+        <w:t xml:space="preserve">, feladat, </w:t>
+      </w:r>
+      <w:proofErr w:type="spellStart"/>
+      <w:r>
+        <w:rPr>
+          <w:i/>
+          <w:iCs/>
+          <w:color w:val="00B0F0"/>
+          <w:lang w:val="hu-HU"/>
+        </w:rPr>
+        <w:t>mennyiseg</w:t>
+      </w:r>
+      <w:proofErr w:type="spellEnd"/>
+      <w:r>
+        <w:rPr>
+          <w:i/>
+          <w:iCs/>
+          <w:color w:val="00B0F0"/>
+          <w:lang w:val="hu-HU"/>
+        </w:rPr>
+        <w:t xml:space="preserve"> </w:t>
+      </w:r>
+      <w:r>
+        <w:rPr>
+          <w:i/>
+          <w:iCs/>
+          <w:color w:val="00B0F0"/>
+          <w:lang w:val="hu-HU"/>
+        </w:rPr>
+        <w:t>(</w:t>
+      </w:r>
+      <w:proofErr w:type="spellStart"/>
+      <w:r>
+        <w:rPr>
+          <w:i/>
+          <w:iCs/>
+          <w:color w:val="00B0F0"/>
+          <w:lang w:val="hu-HU"/>
+        </w:rPr>
+        <w:t>munkaora</w:t>
+      </w:r>
+      <w:proofErr w:type="spellEnd"/>
+      <w:r>
+        <w:rPr>
+          <w:i/>
+          <w:iCs/>
+          <w:color w:val="00B0F0"/>
+          <w:lang w:val="hu-HU"/>
+        </w:rPr>
+        <w:t xml:space="preserve">), </w:t>
+      </w:r>
+      <w:proofErr w:type="spellStart"/>
+      <w:r>
+        <w:rPr>
+          <w:i/>
+          <w:iCs/>
+          <w:color w:val="00B0F0"/>
+          <w:lang w:val="hu-HU"/>
+        </w:rPr>
+        <w:t>contact</w:t>
+      </w:r>
+      <w:proofErr w:type="spellEnd"/>
+      <w:r>
+        <w:rPr>
+          <w:i/>
+          <w:iCs/>
+          <w:color w:val="00B0F0"/>
+          <w:lang w:val="hu-HU"/>
+        </w:rPr>
+        <w:t xml:space="preserve">, </w:t>
+      </w:r>
+      <w:proofErr w:type="spellStart"/>
+      <w:r>
+        <w:rPr>
+          <w:i/>
+          <w:iCs/>
+          <w:color w:val="00B0F0"/>
+          <w:lang w:val="hu-HU"/>
+        </w:rPr>
+        <w:t>nachricht</w:t>
+      </w:r>
+      <w:proofErr w:type="spellEnd"/>
+      <w:r>
+        <w:rPr>
+          <w:i/>
+          <w:iCs/>
+          <w:color w:val="00B0F0"/>
+          <w:lang w:val="hu-HU"/>
+        </w:rPr>
+        <w:t xml:space="preserve"> (nem </w:t>
+      </w:r>
+      <w:proofErr w:type="spellStart"/>
+      <w:r>
+        <w:rPr>
+          <w:i/>
+          <w:iCs/>
+          <w:color w:val="00B0F0"/>
+          <w:lang w:val="hu-HU"/>
+        </w:rPr>
+        <w:t>kotelezo</w:t>
+      </w:r>
+      <w:proofErr w:type="spellEnd"/>
+      <w:r>
+        <w:rPr>
+          <w:i/>
+          <w:iCs/>
+          <w:color w:val="00B0F0"/>
+          <w:lang w:val="hu-HU"/>
+        </w:rPr>
+        <w:t>)</w:t>
       </w:r>
     </w:p>
     <w:p>
@@ -797,6 +1162,7 @@
         <w:rPr>
           <w:lang w:val="hu-HU"/>
         </w:rPr>
+        <w:lastRenderedPageBreak/>
         <w:t>(</w:t>
       </w:r>
       <w:r>
@@ -878,7 +1244,6 @@
           <w:bCs/>
           <w:lang w:val="hu-HU"/>
         </w:rPr>
-        <w:lastRenderedPageBreak/>
         <w:t>Lábléc</w:t>
       </w:r>
       <w:r>
@@ -891,11 +1256,13 @@
     <w:p>
       <w:pPr>
         <w:rPr>
-          <w:lang w:val="hu-HU"/>
-        </w:rPr>
-      </w:pPr>
-      <w:r>
-        <w:rPr>
+          <w:highlight w:val="green"/>
+          <w:lang w:val="hu-HU"/>
+        </w:rPr>
+      </w:pPr>
+      <w:r>
+        <w:rPr>
+          <w:highlight w:val="green"/>
           <w:lang w:val="hu-HU"/>
         </w:rPr>
         <w:t>Menüpontok újra</w:t>
@@ -909,42 +1276,49 @@
       </w:pPr>
       <w:r>
         <w:rPr>
+          <w:highlight w:val="green"/>
           <w:lang w:val="hu-HU"/>
         </w:rPr>
         <w:t>Adatok:</w:t>
       </w:r>
       <w:r>
         <w:rPr>
+          <w:highlight w:val="green"/>
           <w:lang w:val="hu-HU"/>
         </w:rPr>
         <w:t xml:space="preserve"> </w:t>
       </w:r>
       <w:r>
         <w:rPr>
+          <w:highlight w:val="green"/>
           <w:lang w:val="hu-HU"/>
         </w:rPr>
         <w:t>Telefon</w:t>
       </w:r>
       <w:r>
         <w:rPr>
+          <w:highlight w:val="green"/>
           <w:lang w:val="hu-HU"/>
         </w:rPr>
         <w:t>,</w:t>
       </w:r>
       <w:r>
         <w:rPr>
+          <w:highlight w:val="green"/>
           <w:lang w:val="hu-HU"/>
         </w:rPr>
         <w:t xml:space="preserve"> E-mail</w:t>
       </w:r>
       <w:r>
         <w:rPr>
+          <w:highlight w:val="green"/>
           <w:lang w:val="hu-HU"/>
         </w:rPr>
         <w:t xml:space="preserve">, </w:t>
       </w:r>
       <w:r>
         <w:rPr>
+          <w:highlight w:val="green"/>
           <w:lang w:val="hu-HU"/>
         </w:rPr>
         <w:t>Hely</w:t>
@@ -984,6 +1358,21 @@
         </w:rPr>
         <w:t>Partnercégek fel legyenek tüntetve?</w:t>
       </w:r>
+      <w:r>
+        <w:rPr>
+          <w:lang w:val="hu-HU"/>
+        </w:rPr>
+        <w:t xml:space="preserve"> - </w:t>
+      </w:r>
+      <w:r>
+        <w:rPr>
+          <w:i/>
+          <w:iCs/>
+          <w:color w:val="00B0F0"/>
+          <w:lang w:val="hu-HU"/>
+        </w:rPr>
+        <w:t>nem</w:t>
+      </w:r>
     </w:p>
     <w:p>
       <w:pPr>
@@ -1039,6 +1428,38 @@
         </w:rPr>
         <w:t xml:space="preserve"> </w:t>
       </w:r>
+      <w:r>
+        <w:rPr>
+          <w:lang w:val="hu-HU"/>
+        </w:rPr>
+        <w:t>–</w:t>
+      </w:r>
+      <w:r>
+        <w:rPr>
+          <w:lang w:val="hu-HU"/>
+        </w:rPr>
+        <w:t xml:space="preserve"> </w:t>
+      </w:r>
+      <w:proofErr w:type="spellStart"/>
+      <w:r>
+        <w:rPr>
+          <w:i/>
+          <w:iCs/>
+          <w:color w:val="00B0F0"/>
+          <w:lang w:val="hu-HU"/>
+        </w:rPr>
+        <w:t>en</w:t>
+      </w:r>
+      <w:proofErr w:type="spellEnd"/>
+      <w:r>
+        <w:rPr>
+          <w:i/>
+          <w:iCs/>
+          <w:color w:val="00B0F0"/>
+          <w:lang w:val="hu-HU"/>
+        </w:rPr>
+        <w:t xml:space="preserve"> ezek szerint</w:t>
+      </w:r>
     </w:p>
     <w:p>
       <w:pPr>
@@ -1082,6 +1503,21 @@
         </w:rPr>
         <w:t>?</w:t>
       </w:r>
+      <w:r>
+        <w:rPr>
+          <w:lang w:val="hu-HU"/>
+        </w:rPr>
+        <w:t xml:space="preserve"> - </w:t>
+      </w:r>
+      <w:r>
+        <w:rPr>
+          <w:i/>
+          <w:iCs/>
+          <w:color w:val="00B0F0"/>
+          <w:lang w:val="hu-HU"/>
+        </w:rPr>
+        <w:t>mindegy</w:t>
+      </w:r>
     </w:p>
     <w:p>
       <w:pPr>
@@ -1112,9 +1548,76 @@
     <w:p>
       <w:pPr>
         <w:rPr>
-          <w:lang w:val="hu-HU"/>
-        </w:rPr>
-      </w:pPr>
+          <w:i/>
+          <w:iCs/>
+          <w:color w:val="00B0F0"/>
+          <w:lang w:val="hu-HU"/>
+        </w:rPr>
+      </w:pPr>
+    </w:p>
+    <w:p>
+      <w:pPr>
+        <w:rPr>
+          <w:i/>
+          <w:iCs/>
+          <w:color w:val="00B0F0"/>
+          <w:lang w:val="hu-HU"/>
+        </w:rPr>
+      </w:pPr>
+    </w:p>
+    <w:p>
+      <w:pPr>
+        <w:rPr>
+          <w:i/>
+          <w:iCs/>
+          <w:color w:val="00B0F0"/>
+          <w:lang w:val="hu-HU"/>
+        </w:rPr>
+      </w:pPr>
+    </w:p>
+    <w:p>
+      <w:pPr>
+        <w:pStyle w:val="ListParagraph"/>
+        <w:numPr>
+          <w:ilvl w:val="0"/>
+          <w:numId w:val="2"/>
+        </w:numPr>
+        <w:rPr>
+          <w:i/>
+          <w:iCs/>
+          <w:color w:val="00B0F0"/>
+          <w:lang w:val="hu-HU"/>
+        </w:rPr>
+      </w:pPr>
+      <w:proofErr w:type="spellStart"/>
+      <w:r>
+        <w:rPr>
+          <w:i/>
+          <w:iCs/>
+          <w:color w:val="00B0F0"/>
+          <w:lang w:val="hu-HU"/>
+        </w:rPr>
+        <w:t>By</w:t>
+      </w:r>
+      <w:proofErr w:type="spellEnd"/>
+      <w:r>
+        <w:rPr>
+          <w:i/>
+          <w:iCs/>
+          <w:color w:val="00B0F0"/>
+          <w:lang w:val="hu-HU"/>
+        </w:rPr>
+        <w:t xml:space="preserve"> </w:t>
+      </w:r>
+      <w:r>
+        <w:rPr>
+          <w:i/>
+          <w:iCs/>
+          <w:color w:val="00B0F0"/>
+          <w:lang w:val="hu-HU"/>
+        </w:rPr>
+        <w:t>Levente</w:t>
+      </w:r>
     </w:p>
     <w:sectPr>
       <w:pgSz w:w="11906" w:h="16838"/>

</xml_diff>